<commit_message>
Reorganizef  files for repository publication
</commit_message>
<xml_diff>
--- a/Report and Experimental Data/ASA_P2_Report.docx
+++ b/Report and Experimental Data/ASA_P2_Report.docx
@@ -3789,7 +3789,23 @@
           <w:sz w:val="24"/>
           <w:szCs w:val="24"/>
         </w:rPr>
-        <w:t xml:space="preserve"> arestas, então V ≤ E ≤ V</w:t>
+        <w:t xml:space="preserve"> arestas, então V</w:t>
+      </w:r>
+      <w:r>
+        <w:rPr>
+          <w:rFonts w:asciiTheme="majorHAnsi" w:hAnsiTheme="majorHAnsi" w:cstheme="majorHAnsi"/>
+          <w:sz w:val="24"/>
+          <w:szCs w:val="24"/>
+        </w:rPr>
+        <w:t>-1</w:t>
+      </w:r>
+      <w:r>
+        <w:rPr>
+          <w:rFonts w:asciiTheme="majorHAnsi" w:hAnsiTheme="majorHAnsi" w:cstheme="majorHAnsi"/>
+          <w:sz w:val="24"/>
+          <w:szCs w:val="24"/>
+        </w:rPr>
+        <w:t xml:space="preserve"> ≤ E ≤ V</w:t>
       </w:r>
       <w:r>
         <w:rPr>
@@ -3902,7 +3918,7 @@
           <w:sz w:val="24"/>
           <w:szCs w:val="24"/>
         </w:rPr>
-        <w:t>Resumidamente temos</w:t>
+        <w:t>Resumidamente</w:t>
       </w:r>
       <w:r>
         <w:rPr>
@@ -4138,6 +4154,7 @@
       <w:r>
         <w:rPr>
           <w:rFonts w:asciiTheme="majorHAnsi" w:hAnsiTheme="majorHAnsi" w:cstheme="majorHAnsi"/>
+          <w:b/>
           <w:sz w:val="24"/>
           <w:szCs w:val="24"/>
         </w:rPr>
@@ -4146,6 +4163,7 @@
       <w:r>
         <w:rPr>
           <w:rFonts w:asciiTheme="majorHAnsi" w:hAnsiTheme="majorHAnsi" w:cstheme="majorHAnsi"/>
+          <w:b/>
           <w:sz w:val="24"/>
           <w:szCs w:val="24"/>
         </w:rPr>
@@ -4154,6 +4172,7 @@
       <w:r>
         <w:rPr>
           <w:rFonts w:asciiTheme="majorHAnsi" w:hAnsiTheme="majorHAnsi" w:cstheme="majorHAnsi"/>
+          <w:b/>
           <w:sz w:val="24"/>
           <w:szCs w:val="24"/>
         </w:rPr>
@@ -4162,6 +4181,7 @@
       <w:r>
         <w:rPr>
           <w:rFonts w:asciiTheme="majorHAnsi" w:hAnsiTheme="majorHAnsi" w:cstheme="majorHAnsi"/>
+          <w:b/>
           <w:sz w:val="24"/>
           <w:szCs w:val="24"/>
         </w:rPr>
@@ -4170,6 +4190,7 @@
       <w:r>
         <w:rPr>
           <w:rFonts w:asciiTheme="majorHAnsi" w:hAnsiTheme="majorHAnsi" w:cstheme="majorHAnsi"/>
+          <w:b/>
           <w:sz w:val="24"/>
           <w:szCs w:val="24"/>
         </w:rPr>
@@ -4179,6 +4200,7 @@
       <w:r>
         <w:rPr>
           <w:rFonts w:asciiTheme="majorHAnsi" w:hAnsiTheme="majorHAnsi" w:cstheme="majorHAnsi"/>
+          <w:b/>
           <w:sz w:val="24"/>
           <w:szCs w:val="24"/>
         </w:rPr>
@@ -4187,6 +4209,7 @@
       <w:r>
         <w:rPr>
           <w:rFonts w:asciiTheme="majorHAnsi" w:hAnsiTheme="majorHAnsi" w:cstheme="majorHAnsi"/>
+          <w:b/>
           <w:sz w:val="24"/>
           <w:szCs w:val="24"/>
         </w:rPr>
@@ -4196,10 +4219,27 @@
       <w:r>
         <w:rPr>
           <w:rFonts w:asciiTheme="majorHAnsi" w:hAnsiTheme="majorHAnsi" w:cstheme="majorHAnsi"/>
-          <w:sz w:val="24"/>
-          <w:szCs w:val="24"/>
-        </w:rPr>
-        <w:t xml:space="preserve">); Mas que à medida que o grafo se torna cada vez mais denso que este tempo vá piorando de forma crescente, mas não abrupta, pois como tivemos oportunidade de observar </w:t>
+          <w:b/>
+          <w:sz w:val="24"/>
+          <w:szCs w:val="24"/>
+        </w:rPr>
+        <w:t>)</w:t>
+      </w:r>
+      <w:r>
+        <w:rPr>
+          <w:rFonts w:asciiTheme="majorHAnsi" w:hAnsiTheme="majorHAnsi" w:cstheme="majorHAnsi"/>
+          <w:sz w:val="24"/>
+          <w:szCs w:val="24"/>
+        </w:rPr>
+        <w:t>.</w:t>
+      </w:r>
+      <w:r>
+        <w:rPr>
+          <w:rFonts w:asciiTheme="majorHAnsi" w:hAnsiTheme="majorHAnsi" w:cstheme="majorHAnsi"/>
+          <w:sz w:val="24"/>
+          <w:szCs w:val="24"/>
+        </w:rPr>
+        <w:t xml:space="preserve"> Mas que à medida que o grafo se torna cada vez mais denso este tempo piora de forma crescente, mas não abrupta, pois como tivemos oportunidade de observar </w:t>
       </w:r>
       <w:r>
         <w:rPr>
@@ -4293,7 +4333,7 @@
           <w:szCs w:val="24"/>
         </w:rPr>
         <w:lastRenderedPageBreak/>
-        <w:t>Análise e</w:t>
+        <w:t>Análise experimental d</w:t>
       </w:r>
       <w:bookmarkStart w:id="0" w:name="_GoBack"/>
       <w:bookmarkEnd w:id="0"/>
@@ -4304,7 +4344,7 @@
           <w:sz w:val="24"/>
           <w:szCs w:val="24"/>
         </w:rPr>
-        <w:t>xperimental dos resultados</w:t>
+        <w:t>os resultados</w:t>
       </w:r>
       <w:r>
         <w:rPr>
@@ -4682,41 +4722,31 @@
           <w:sz w:val="24"/>
           <w:szCs w:val="24"/>
         </w:rPr>
-        <w:t>). No gráfico abaixo verifica-se essa análise teórica devido ao facto de ambas as linhas terem a mesma forma. Isto é, a linha que representa o limite assimptótico superior tem a mesma forma que a linha que liga os tempos de execução do programa.</w:t>
-      </w:r>
-      <w:r>
-        <w:rPr>
-          <w:rFonts w:asciiTheme="majorHAnsi" w:hAnsiTheme="majorHAnsi" w:cstheme="majorHAnsi"/>
-          <w:sz w:val="24"/>
-          <w:szCs w:val="24"/>
-        </w:rPr>
-        <w:t xml:space="preserve"> Teoriza-se que a linha de cima tem valores muito superiores pelo facto de que uma instrução não demorar 1 segundo a correr, e ter-se de multiplicar por uma constante na ordem de 1*10^-4 para que as linhas se alinhem. Conclui-se assim que a análise teórica está correta e que </w:t>
-      </w:r>
-      <w:r>
-        <w:rPr>
-          <w:rFonts w:asciiTheme="majorHAnsi" w:hAnsiTheme="majorHAnsi" w:cstheme="majorHAnsi"/>
-          <w:sz w:val="24"/>
-          <w:szCs w:val="24"/>
-        </w:rPr>
-        <w:t>a complexidade do programa é O(E*</w:t>
-      </w:r>
-      <w:proofErr w:type="spellStart"/>
-      <w:r>
-        <w:rPr>
-          <w:rFonts w:asciiTheme="majorHAnsi" w:hAnsiTheme="majorHAnsi" w:cstheme="majorHAnsi"/>
-          <w:sz w:val="24"/>
-          <w:szCs w:val="24"/>
-        </w:rPr>
-        <w:t>lgV</w:t>
-      </w:r>
-      <w:proofErr w:type="spellEnd"/>
-      <w:r>
-        <w:rPr>
-          <w:rFonts w:asciiTheme="majorHAnsi" w:hAnsiTheme="majorHAnsi" w:cstheme="majorHAnsi"/>
-          <w:sz w:val="24"/>
-          <w:szCs w:val="24"/>
-        </w:rPr>
-        <w:t>).</w:t>
+        <w:t xml:space="preserve">). No gráfico abaixo verifica-se essa análise teórica devido ao facto de a linha que representa o </w:t>
+      </w:r>
+      <w:r>
+        <w:rPr>
+          <w:rFonts w:asciiTheme="majorHAnsi" w:hAnsiTheme="majorHAnsi" w:cstheme="majorHAnsi"/>
+          <w:sz w:val="24"/>
+          <w:szCs w:val="24"/>
+        </w:rPr>
+        <w:t>limite assimptótico superior ter</w:t>
+      </w:r>
+      <w:r>
+        <w:rPr>
+          <w:rFonts w:asciiTheme="majorHAnsi" w:hAnsiTheme="majorHAnsi" w:cstheme="majorHAnsi"/>
+          <w:sz w:val="24"/>
+          <w:szCs w:val="24"/>
+        </w:rPr>
+        <w:t xml:space="preserve"> a mesma forma que a linha que liga os tempos de execução do programa.</w:t>
+      </w:r>
+      <w:r>
+        <w:rPr>
+          <w:rFonts w:asciiTheme="majorHAnsi" w:hAnsiTheme="majorHAnsi" w:cstheme="majorHAnsi"/>
+          <w:sz w:val="24"/>
+          <w:szCs w:val="24"/>
+        </w:rPr>
+        <w:t xml:space="preserve"> </w:t>
       </w:r>
     </w:p>
     <w:p>
@@ -4733,70 +4763,300 @@
       <w:r>
         <w:rPr>
           <w:rFonts w:asciiTheme="majorHAnsi" w:hAnsiTheme="majorHAnsi" w:cstheme="majorHAnsi"/>
+          <w:sz w:val="24"/>
+          <w:szCs w:val="24"/>
+        </w:rPr>
+        <w:t>Teoriza-se que a linha de cima tem valores muito superiores pelo facto de que uma instrução não demorar 1 segundo a correr, e ter-se de multiplicar por</w:t>
+      </w:r>
+      <w:r>
+        <w:rPr>
+          <w:rFonts w:asciiTheme="majorHAnsi" w:hAnsiTheme="majorHAnsi" w:cstheme="majorHAnsi"/>
+          <w:sz w:val="24"/>
+          <w:szCs w:val="24"/>
+        </w:rPr>
+        <w:t xml:space="preserve"> uma constante na ordem de 1*10</w:t>
+      </w:r>
+      <w:r>
+        <w:rPr>
+          <w:rFonts w:asciiTheme="majorHAnsi" w:hAnsiTheme="majorHAnsi" w:cstheme="majorHAnsi"/>
+          <w:sz w:val="24"/>
+          <w:szCs w:val="24"/>
+          <w:vertAlign w:val="superscript"/>
+        </w:rPr>
+        <w:t>-4</w:t>
+      </w:r>
+      <w:r>
+        <w:rPr>
+          <w:rFonts w:asciiTheme="majorHAnsi" w:hAnsiTheme="majorHAnsi" w:cstheme="majorHAnsi"/>
+          <w:sz w:val="24"/>
+          <w:szCs w:val="24"/>
+        </w:rPr>
+        <w:t xml:space="preserve"> para que as linhas se alinhem. </w:t>
+      </w:r>
+    </w:p>
+    <w:p>
+      <w:pPr>
+        <w:spacing w:line="276" w:lineRule="auto"/>
+        <w:ind w:firstLine="567"/>
+        <w:contextualSpacing/>
+        <w:rPr>
+          <w:rFonts w:asciiTheme="majorHAnsi" w:hAnsiTheme="majorHAnsi" w:cstheme="majorHAnsi"/>
+          <w:b/>
+          <w:sz w:val="24"/>
+          <w:szCs w:val="24"/>
+        </w:rPr>
+      </w:pPr>
+      <w:r>
+        <w:rPr>
+          <w:rFonts w:asciiTheme="majorHAnsi" w:hAnsiTheme="majorHAnsi" w:cstheme="majorHAnsi"/>
+          <w:b/>
+          <w:sz w:val="24"/>
+          <w:szCs w:val="24"/>
+        </w:rPr>
+        <w:t xml:space="preserve">Conclui-se assim que a análise teórica está correta e que </w:t>
+      </w:r>
+      <w:r>
+        <w:rPr>
+          <w:rFonts w:asciiTheme="majorHAnsi" w:hAnsiTheme="majorHAnsi" w:cstheme="majorHAnsi"/>
+          <w:b/>
+          <w:sz w:val="24"/>
+          <w:szCs w:val="24"/>
+        </w:rPr>
+        <w:t>a complexidade do programa é O(E*</w:t>
+      </w:r>
+      <w:proofErr w:type="spellStart"/>
+      <w:r>
+        <w:rPr>
+          <w:rFonts w:asciiTheme="majorHAnsi" w:hAnsiTheme="majorHAnsi" w:cstheme="majorHAnsi"/>
+          <w:b/>
+          <w:sz w:val="24"/>
+          <w:szCs w:val="24"/>
+        </w:rPr>
+        <w:t>lgV</w:t>
+      </w:r>
+      <w:proofErr w:type="spellEnd"/>
+      <w:r>
+        <w:rPr>
+          <w:rFonts w:asciiTheme="majorHAnsi" w:hAnsiTheme="majorHAnsi" w:cstheme="majorHAnsi"/>
+          <w:b/>
+          <w:sz w:val="24"/>
+          <w:szCs w:val="24"/>
+        </w:rPr>
+        <w:t>).</w:t>
+      </w:r>
+    </w:p>
+    <w:p>
+      <w:pPr>
+        <w:spacing w:line="276" w:lineRule="auto"/>
+        <w:ind w:firstLine="567"/>
+        <w:contextualSpacing/>
+        <w:rPr>
+          <w:rFonts w:asciiTheme="majorHAnsi" w:hAnsiTheme="majorHAnsi" w:cstheme="majorHAnsi"/>
+          <w:sz w:val="24"/>
+          <w:szCs w:val="24"/>
+        </w:rPr>
+      </w:pPr>
+      <w:r>
+        <w:rPr>
+          <w:rFonts w:asciiTheme="majorHAnsi" w:hAnsiTheme="majorHAnsi" w:cstheme="majorHAnsi"/>
           <w:noProof/>
           <w:sz w:val="24"/>
           <w:szCs w:val="24"/>
           <w:lang w:eastAsia="pt-PT"/>
         </w:rPr>
-        <w:drawing>
-          <wp:anchor distT="0" distB="0" distL="114300" distR="114300" simplePos="0" relativeHeight="251658240" behindDoc="0" locked="0" layoutInCell="1" allowOverlap="1">
-            <wp:simplePos x="0" y="0"/>
-            <wp:positionH relativeFrom="margin">
-              <wp:posOffset>-954501</wp:posOffset>
-            </wp:positionH>
-            <wp:positionV relativeFrom="paragraph">
-              <wp:posOffset>192836</wp:posOffset>
-            </wp:positionV>
-            <wp:extent cx="7435215" cy="4053840"/>
-            <wp:effectExtent l="0" t="0" r="0" b="3810"/>
-            <wp:wrapSquare wrapText="bothSides"/>
-            <wp:docPr id="1" name="Imagem 1"/>
-            <wp:cNvGraphicFramePr>
-              <a:graphicFrameLocks xmlns:a="http://schemas.openxmlformats.org/drawingml/2006/main" noChangeAspect="1"/>
-            </wp:cNvGraphicFramePr>
-            <a:graphic xmlns:a="http://schemas.openxmlformats.org/drawingml/2006/main">
-              <a:graphicData uri="http://schemas.openxmlformats.org/drawingml/2006/picture">
-                <pic:pic xmlns:pic="http://schemas.openxmlformats.org/drawingml/2006/picture">
-                  <pic:nvPicPr>
-                    <pic:cNvPr id="1" name="Capture.PNG"/>
-                    <pic:cNvPicPr/>
-                  </pic:nvPicPr>
-                  <pic:blipFill>
-                    <a:blip r:embed="rId8">
-                      <a:extLst>
-                        <a:ext uri="{28A0092B-C50C-407E-A947-70E740481C1C}">
-                          <a14:useLocalDpi xmlns:a14="http://schemas.microsoft.com/office/drawing/2010/main" val="0"/>
-                        </a:ext>
-                      </a:extLst>
-                    </a:blip>
-                    <a:stretch>
-                      <a:fillRect/>
-                    </a:stretch>
-                  </pic:blipFill>
-                  <pic:spPr>
-                    <a:xfrm>
-                      <a:off x="0" y="0"/>
-                      <a:ext cx="7435215" cy="4053840"/>
-                    </a:xfrm>
-                    <a:prstGeom prst="rect">
-                      <a:avLst/>
-                    </a:prstGeom>
-                  </pic:spPr>
-                </pic:pic>
-              </a:graphicData>
-            </a:graphic>
-            <wp14:sizeRelH relativeFrom="page">
-              <wp14:pctWidth>0</wp14:pctWidth>
-            </wp14:sizeRelH>
-            <wp14:sizeRelV relativeFrom="page">
-              <wp14:pctHeight>0</wp14:pctHeight>
-            </wp14:sizeRelV>
-          </wp:anchor>
-        </w:drawing>
+        <mc:AlternateContent>
+          <mc:Choice Requires="wpg">
+            <w:drawing>
+              <wp:anchor distT="0" distB="0" distL="114300" distR="114300" simplePos="0" relativeHeight="251660288" behindDoc="0" locked="0" layoutInCell="1" allowOverlap="1">
+                <wp:simplePos x="0" y="0"/>
+                <wp:positionH relativeFrom="column">
+                  <wp:posOffset>-37465</wp:posOffset>
+                </wp:positionH>
+                <wp:positionV relativeFrom="paragraph">
+                  <wp:posOffset>403934</wp:posOffset>
+                </wp:positionV>
+                <wp:extent cx="5671820" cy="3267448"/>
+                <wp:effectExtent l="0" t="0" r="5080" b="9525"/>
+                <wp:wrapSquare wrapText="bothSides"/>
+                <wp:docPr id="3" name="Grupo 3"/>
+                <wp:cNvGraphicFramePr/>
+                <a:graphic xmlns:a="http://schemas.openxmlformats.org/drawingml/2006/main">
+                  <a:graphicData uri="http://schemas.microsoft.com/office/word/2010/wordprocessingGroup">
+                    <wpg:wgp>
+                      <wpg:cNvGrpSpPr/>
+                      <wpg:grpSpPr>
+                        <a:xfrm>
+                          <a:off x="0" y="0"/>
+                          <a:ext cx="5671820" cy="3267448"/>
+                          <a:chOff x="0" y="0"/>
+                          <a:chExt cx="5671820" cy="3267448"/>
+                        </a:xfrm>
+                      </wpg:grpSpPr>
+                      <pic:pic xmlns:pic="http://schemas.openxmlformats.org/drawingml/2006/picture">
+                        <pic:nvPicPr>
+                          <pic:cNvPr id="1" name="Imagem 1"/>
+                          <pic:cNvPicPr>
+                            <a:picLocks noChangeAspect="1"/>
+                          </pic:cNvPicPr>
+                        </pic:nvPicPr>
+                        <pic:blipFill>
+                          <a:blip r:embed="rId8">
+                            <a:extLst>
+                              <a:ext uri="{28A0092B-C50C-407E-A947-70E740481C1C}">
+                                <a14:useLocalDpi xmlns:a14="http://schemas.microsoft.com/office/drawing/2010/main" val="0"/>
+                              </a:ext>
+                            </a:extLst>
+                          </a:blip>
+                          <a:stretch>
+                            <a:fillRect/>
+                          </a:stretch>
+                        </pic:blipFill>
+                        <pic:spPr>
+                          <a:xfrm>
+                            <a:off x="0" y="0"/>
+                            <a:ext cx="5671820" cy="3092450"/>
+                          </a:xfrm>
+                          <a:prstGeom prst="rect">
+                            <a:avLst/>
+                          </a:prstGeom>
+                        </pic:spPr>
+                      </pic:pic>
+                      <wps:wsp>
+                        <wps:cNvPr id="2" name="Caixa de texto 2"/>
+                        <wps:cNvSpPr txBox="1"/>
+                        <wps:spPr>
+                          <a:xfrm>
+                            <a:off x="0" y="3092823"/>
+                            <a:ext cx="5671820" cy="174625"/>
+                          </a:xfrm>
+                          <a:prstGeom prst="rect">
+                            <a:avLst/>
+                          </a:prstGeom>
+                          <a:solidFill>
+                            <a:prstClr val="white"/>
+                          </a:solidFill>
+                          <a:ln>
+                            <a:noFill/>
+                          </a:ln>
+                        </wps:spPr>
+                        <wps:txbx>
+                          <w:txbxContent>
+                            <w:p>
+                              <w:pPr>
+                                <w:pStyle w:val="Legenda"/>
+                                <w:rPr>
+                                  <w:rFonts w:asciiTheme="majorHAnsi" w:hAnsiTheme="majorHAnsi" w:cstheme="majorHAnsi"/>
+                                  <w:noProof/>
+                                  <w:sz w:val="24"/>
+                                  <w:szCs w:val="24"/>
+                                </w:rPr>
+                              </w:pPr>
+                              <w:r>
+                                <w:t>Fig</w:t>
+                              </w:r>
+                              <w:fldSimple w:instr=" SEQ Figura \* ARABIC ">
+                                <w:r>
+                                  <w:rPr>
+                                    <w:noProof/>
+                                  </w:rPr>
+                                  <w:t>1</w:t>
+                                </w:r>
+                              </w:fldSimple>
+                              <w:r>
+                                <w:t>:</w:t>
+                              </w:r>
+                              <w:r>
+                                <w:t xml:space="preserve"> Tempo de execução e limite assimptótico superior teórico em função d número de vértices (V) e arestas (2*V) inseridos</w:t>
+                              </w:r>
+                            </w:p>
+                          </w:txbxContent>
+                        </wps:txbx>
+                        <wps:bodyPr rot="0" spcFirstLastPara="0" vertOverflow="overflow" horzOverflow="overflow" vert="horz" wrap="square" lIns="0" tIns="0" rIns="0" bIns="0" numCol="1" spcCol="0" rtlCol="0" fromWordArt="0" anchor="t" anchorCtr="0" forceAA="0" compatLnSpc="1">
+                          <a:prstTxWarp prst="textNoShape">
+                            <a:avLst/>
+                          </a:prstTxWarp>
+                          <a:noAutofit/>
+                        </wps:bodyPr>
+                      </wps:wsp>
+                    </wpg:wgp>
+                  </a:graphicData>
+                </a:graphic>
+              </wp:anchor>
+            </w:drawing>
+          </mc:Choice>
+          <mc:Fallback>
+            <w:pict>
+              <v:group id="Grupo 3" o:spid="_x0000_s1026" style="position:absolute;left:0;text-align:left;margin-left:-2.95pt;margin-top:31.8pt;width:446.6pt;height:257.3pt;z-index:251660288" coordsize="56718,32674" o:gfxdata="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">
+                <v:shapetype id="_x0000_t75" coordsize="21600,21600" o:spt="75" o:preferrelative="t" path="m@4@5l@4@11@9@11@9@5xe" filled="f" stroked="f">
+                  <v:stroke joinstyle="miter"/>
+                  <v:formulas>
+                    <v:f eqn="if lineDrawn pixelLineWidth 0"/>
+                    <v:f eqn="sum @0 1 0"/>
+                    <v:f eqn="sum 0 0 @1"/>
+                    <v:f eqn="prod @2 1 2"/>
+                    <v:f eqn="prod @3 21600 pixelWidth"/>
+                    <v:f eqn="prod @3 21600 pixelHeight"/>
+                    <v:f eqn="sum @0 0 1"/>
+                    <v:f eqn="prod @6 1 2"/>
+                    <v:f eqn="prod @7 21600 pixelWidth"/>
+                    <v:f eqn="sum @8 21600 0"/>
+                    <v:f eqn="prod @7 21600 pixelHeight"/>
+                    <v:f eqn="sum @10 21600 0"/>
+                  </v:formulas>
+                  <v:path o:extrusionok="f" gradientshapeok="t" o:connecttype="rect"/>
+                  <o:lock v:ext="edit" aspectratio="t"/>
+                </v:shapetype>
+                <v:shape id="Imagem 1" o:spid="_x0000_s1027" type="#_x0000_t75" style="position:absolute;width:56718;height:30924;visibility:visible;mso-wrap-style:square" o:gfxdata="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">
+                  <v:imagedata r:id="rId9" o:title=""/>
+                  <v:path arrowok="t"/>
+                </v:shape>
+                <v:shapetype id="_x0000_t202" coordsize="21600,21600" o:spt="202" path="m,l,21600r21600,l21600,xe">
+                  <v:stroke joinstyle="miter"/>
+                  <v:path gradientshapeok="t" o:connecttype="rect"/>
+                </v:shapetype>
+                <v:shape id="Caixa de texto 2" o:spid="_x0000_s1028" type="#_x0000_t202" style="position:absolute;top:30928;width:56718;height:1746;visibility:visible;mso-wrap-style:square;v-text-anchor:top" o:gfxdata="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" stroked="f">
+                  <v:textbox inset="0,0,0,0">
+                    <w:txbxContent>
+                      <w:p>
+                        <w:pPr>
+                          <w:pStyle w:val="Legenda"/>
+                          <w:rPr>
+                            <w:rFonts w:asciiTheme="majorHAnsi" w:hAnsiTheme="majorHAnsi" w:cstheme="majorHAnsi"/>
+                            <w:noProof/>
+                            <w:sz w:val="24"/>
+                            <w:szCs w:val="24"/>
+                          </w:rPr>
+                        </w:pPr>
+                        <w:r>
+                          <w:t>Fig</w:t>
+                        </w:r>
+                        <w:fldSimple w:instr=" SEQ Figura \* ARABIC ">
+                          <w:r>
+                            <w:rPr>
+                              <w:noProof/>
+                            </w:rPr>
+                            <w:t>1</w:t>
+                          </w:r>
+                        </w:fldSimple>
+                        <w:r>
+                          <w:t>:</w:t>
+                        </w:r>
+                        <w:r>
+                          <w:t xml:space="preserve"> Tempo de execução e limite assimptótico superior teórico em função d número de vértices (V) e arestas (2*V) inseridos</w:t>
+                        </w:r>
+                      </w:p>
+                    </w:txbxContent>
+                  </v:textbox>
+                </v:shape>
+                <w10:wrap type="square"/>
+              </v:group>
+            </w:pict>
+          </mc:Fallback>
+        </mc:AlternateContent>
       </w:r>
     </w:p>
     <w:sectPr>
-      <w:headerReference w:type="first" r:id="rId9"/>
+      <w:headerReference w:type="first" r:id="rId10"/>
       <w:pgSz w:w="11906" w:h="16838"/>
       <w:pgMar w:top="1701" w:right="1701" w:bottom="1701" w:left="1701" w:header="709" w:footer="709" w:gutter="0"/>
       <w:cols w:space="708"/>
@@ -7558,6 +7818,25 @@
       <w:shd w:val="clear" w:color="auto" w:fill="E6E6E6"/>
     </w:rPr>
   </w:style>
+  <w:style w:type="paragraph" w:styleId="Legenda">
+    <w:name w:val="caption"/>
+    <w:basedOn w:val="Normal"/>
+    <w:next w:val="Normal"/>
+    <w:uiPriority w:val="35"/>
+    <w:unhideWhenUsed/>
+    <w:qFormat/>
+    <w:rsid w:val="00125D08"/>
+    <w:pPr>
+      <w:spacing w:after="200" w:line="240" w:lineRule="auto"/>
+    </w:pPr>
+    <w:rPr>
+      <w:i/>
+      <w:iCs/>
+      <w:color w:val="44546A" w:themeColor="text2"/>
+      <w:sz w:val="18"/>
+      <w:szCs w:val="18"/>
+    </w:rPr>
+  </w:style>
 </w:styles>
 </file>
 
@@ -7861,7 +8140,7 @@
 </file>
 
 <file path=customXml/itemProps1.xml><?xml version="1.0" encoding="utf-8"?>
-<ds:datastoreItem xmlns:ds="http://schemas.openxmlformats.org/officeDocument/2006/customXml" ds:itemID="{1BF8AD09-1576-4ECF-A8C1-93690FFB7A42}">
+<ds:datastoreItem xmlns:ds="http://schemas.openxmlformats.org/officeDocument/2006/customXml" ds:itemID="{1B6597F4-7405-49A6-A121-6803B8E0FAE8}">
   <ds:schemaRefs>
     <ds:schemaRef ds:uri="http://schemas.openxmlformats.org/officeDocument/2006/bibliography"/>
   </ds:schemaRefs>

</xml_diff>